<commit_message>
Added projected pathway to download report
</commit_message>
<xml_diff>
--- a/backend/docx-templates/cover_sheet.docx
+++ b/backend/docx-templates/cover_sheet.docx
@@ -24,14 +24,27 @@
             </w:r>
           </w:p>
           <w:p>
-            <w:fldSimple w:instr=" MERGEFIELD  child_chinese_name  \* MERGEFORMAT ">
-              <w:r>
-                <w:rPr>
-                  <w:noProof/>
-                </w:rPr>
-                <w:t>«child_chinese_name»</w:t>
-              </w:r>
-            </w:fldSimple>
+            <w:r>
+              <w:fldChar w:fldCharType="begin"/>
+            </w:r>
+            <w:r>
+              <w:instrText xml:space="preserve"> MERGEFIELD  child_chinese_name  \* MERGEFORMAT </w:instrText>
+            </w:r>
+            <w:r>
+              <w:fldChar w:fldCharType="separate"/>
+            </w:r>
+            <w:r>
+              <w:rPr>
+                <w:noProof/>
+              </w:rPr>
+              <w:t>«child_chinese_name»</w:t>
+            </w:r>
+            <w:r>
+              <w:rPr>
+                <w:noProof/>
+              </w:rPr>
+              <w:fldChar w:fldCharType="end"/>
+            </w:r>
           </w:p>
         </w:tc>
         <w:tc>
@@ -44,14 +57,27 @@
             </w:r>
           </w:p>
           <w:p>
-            <w:fldSimple w:instr=" MERGEFIELD  status  \* MERGEFORMAT ">
-              <w:r>
-                <w:rPr>
-                  <w:noProof/>
-                </w:rPr>
-                <w:t>«status»</w:t>
-              </w:r>
-            </w:fldSimple>
+            <w:r>
+              <w:fldChar w:fldCharType="begin"/>
+            </w:r>
+            <w:r>
+              <w:instrText xml:space="preserve"> MERGEFIELD  status  \* MERGEFORMAT </w:instrText>
+            </w:r>
+            <w:r>
+              <w:fldChar w:fldCharType="separate"/>
+            </w:r>
+            <w:r>
+              <w:rPr>
+                <w:noProof/>
+              </w:rPr>
+              <w:t>«status»</w:t>
+            </w:r>
+            <w:r>
+              <w:rPr>
+                <w:noProof/>
+              </w:rPr>
+              <w:fldChar w:fldCharType="end"/>
+            </w:r>
           </w:p>
         </w:tc>
         <w:tc>
@@ -64,14 +90,27 @@
             </w:r>
           </w:p>
           <w:p>
-            <w:fldSimple w:instr=" MERGEFIELD  referred_by  \* MERGEFORMAT ">
-              <w:r>
-                <w:rPr>
-                  <w:noProof/>
-                </w:rPr>
-                <w:t>«referred_by»</w:t>
-              </w:r>
-            </w:fldSimple>
+            <w:r>
+              <w:fldChar w:fldCharType="begin"/>
+            </w:r>
+            <w:r>
+              <w:instrText xml:space="preserve"> MERGEFIELD  referred_by  \* MERGEFORMAT </w:instrText>
+            </w:r>
+            <w:r>
+              <w:fldChar w:fldCharType="separate"/>
+            </w:r>
+            <w:r>
+              <w:rPr>
+                <w:noProof/>
+              </w:rPr>
+              <w:t>«referred_by»</w:t>
+            </w:r>
+            <w:r>
+              <w:rPr>
+                <w:noProof/>
+              </w:rPr>
+              <w:fldChar w:fldCharType="end"/>
+            </w:r>
           </w:p>
         </w:tc>
       </w:tr>
@@ -86,14 +125,27 @@
             </w:r>
           </w:p>
           <w:p>
-            <w:fldSimple w:instr=" MERGEFIELD  child_pinyin_name  \* MERGEFORMAT ">
-              <w:r>
-                <w:rPr>
-                  <w:noProof/>
-                </w:rPr>
-                <w:t>«child_pinyin_name»</w:t>
-              </w:r>
-            </w:fldSimple>
+            <w:r>
+              <w:fldChar w:fldCharType="begin"/>
+            </w:r>
+            <w:r>
+              <w:instrText xml:space="preserve"> MERGEFIELD  child_pinyin_name  \* MERGEFORMAT </w:instrText>
+            </w:r>
+            <w:r>
+              <w:fldChar w:fldCharType="separate"/>
+            </w:r>
+            <w:r>
+              <w:rPr>
+                <w:noProof/>
+              </w:rPr>
+              <w:t>«child_pinyin_name»</w:t>
+            </w:r>
+            <w:r>
+              <w:rPr>
+                <w:noProof/>
+              </w:rPr>
+              <w:fldChar w:fldCharType="end"/>
+            </w:r>
           </w:p>
         </w:tc>
         <w:tc>
@@ -106,14 +158,27 @@
             </w:r>
           </w:p>
           <w:p>
-            <w:fldSimple w:instr=" MERGEFIELD  birth_date  \* MERGEFORMAT ">
-              <w:r>
-                <w:rPr>
-                  <w:noProof/>
-                </w:rPr>
-                <w:t>«birth_date»</w:t>
-              </w:r>
-            </w:fldSimple>
+            <w:r>
+              <w:fldChar w:fldCharType="begin"/>
+            </w:r>
+            <w:r>
+              <w:instrText xml:space="preserve"> MERGEFIELD  birth_date  \* MERGEFORMAT </w:instrText>
+            </w:r>
+            <w:r>
+              <w:fldChar w:fldCharType="separate"/>
+            </w:r>
+            <w:r>
+              <w:rPr>
+                <w:noProof/>
+              </w:rPr>
+              <w:t>«birth_date»</w:t>
+            </w:r>
+            <w:r>
+              <w:rPr>
+                <w:noProof/>
+              </w:rPr>
+              <w:fldChar w:fldCharType="end"/>
+            </w:r>
           </w:p>
         </w:tc>
         <w:tc>
@@ -126,14 +191,27 @@
             </w:r>
           </w:p>
           <w:p>
-            <w:fldSimple w:instr=" MERGEFIELD  primary_diagnosis  \* MERGEFORMAT ">
-              <w:r>
-                <w:rPr>
-                  <w:noProof/>
-                </w:rPr>
-                <w:t>«primary_diagnosis»</w:t>
-              </w:r>
-            </w:fldSimple>
+            <w:r>
+              <w:fldChar w:fldCharType="begin"/>
+            </w:r>
+            <w:r>
+              <w:instrText xml:space="preserve"> MERGEFIELD  primary_diagnosis  \* MERGEFORMAT </w:instrText>
+            </w:r>
+            <w:r>
+              <w:fldChar w:fldCharType="separate"/>
+            </w:r>
+            <w:r>
+              <w:rPr>
+                <w:noProof/>
+              </w:rPr>
+              <w:t>«primary_diagnosis»</w:t>
+            </w:r>
+            <w:r>
+              <w:rPr>
+                <w:noProof/>
+              </w:rPr>
+              <w:fldChar w:fldCharType="end"/>
+            </w:r>
           </w:p>
         </w:tc>
       </w:tr>
@@ -148,14 +226,30 @@
             </w:r>
           </w:p>
           <w:p>
-            <w:fldSimple w:instr=" MERGEFIELD  nickname  \* MERGEFORMAT ">
-              <w:r>
-                <w:rPr>
-                  <w:noProof/>
-                </w:rPr>
-                <w:t>«nickname»</w:t>
-              </w:r>
-            </w:fldSimple>
+            <w:r>
+              <w:fldChar w:fldCharType="begin"/>
+            </w:r>
+            <w:r>
+              <w:instrText xml:space="preserve"> MERGEFIELD  nickname </w:instrText>
+            </w:r>
+            <w:r>
+              <w:instrText xml:space="preserve"> \* MERGEFORMAT </w:instrText>
+            </w:r>
+            <w:r>
+              <w:fldChar w:fldCharType="separate"/>
+            </w:r>
+            <w:r>
+              <w:rPr>
+                <w:noProof/>
+              </w:rPr>
+              <w:t>«nickname»</w:t>
+            </w:r>
+            <w:r>
+              <w:rPr>
+                <w:noProof/>
+              </w:rPr>
+              <w:fldChar w:fldCharType="end"/>
+            </w:r>
           </w:p>
         </w:tc>
         <w:tc>
@@ -168,14 +262,27 @@
             </w:r>
           </w:p>
           <w:p>
-            <w:fldSimple w:instr=" MERGEFIELD  gender  \* MERGEFORMAT ">
-              <w:r>
-                <w:rPr>
-                  <w:noProof/>
-                </w:rPr>
-                <w:t>«gender»</w:t>
-              </w:r>
-            </w:fldSimple>
+            <w:r>
+              <w:fldChar w:fldCharType="begin"/>
+            </w:r>
+            <w:r>
+              <w:instrText xml:space="preserve"> MERGEFIELD  gender  \* MERGEFORMAT </w:instrText>
+            </w:r>
+            <w:r>
+              <w:fldChar w:fldCharType="separate"/>
+            </w:r>
+            <w:r>
+              <w:rPr>
+                <w:noProof/>
+              </w:rPr>
+              <w:t>«gender»</w:t>
+            </w:r>
+            <w:r>
+              <w:rPr>
+                <w:noProof/>
+              </w:rPr>
+              <w:fldChar w:fldCharType="end"/>
+            </w:r>
           </w:p>
         </w:tc>
         <w:tc>
@@ -191,14 +298,27 @@
             </w:r>
           </w:p>
           <w:p>
-            <w:fldSimple w:instr=" MERGEFIELD  secondary_diagnosis  \* MERGEFORMAT ">
-              <w:r>
-                <w:rPr>
-                  <w:noProof/>
-                </w:rPr>
-                <w:t>«secondary_diagnosis»</w:t>
-              </w:r>
-            </w:fldSimple>
+            <w:r>
+              <w:fldChar w:fldCharType="begin"/>
+            </w:r>
+            <w:r>
+              <w:instrText xml:space="preserve"> MERGEFIELD  secondary_diagnosis  \* MERGEFORMAT </w:instrText>
+            </w:r>
+            <w:r>
+              <w:fldChar w:fldCharType="separate"/>
+            </w:r>
+            <w:r>
+              <w:rPr>
+                <w:noProof/>
+              </w:rPr>
+              <w:t>«secondary_diagnosis»</w:t>
+            </w:r>
+            <w:r>
+              <w:rPr>
+                <w:noProof/>
+              </w:rPr>
+              <w:fldChar w:fldCharType="end"/>
+            </w:r>
           </w:p>
         </w:tc>
       </w:tr>
@@ -299,14 +419,27 @@
             <w:tcW w:w="1541" w:type="dxa"/>
           </w:tcPr>
           <w:p>
-            <w:fldSimple w:instr=" MERGEFIELD  relationship  \* MERGEFORMAT ">
-              <w:r>
-                <w:rPr>
-                  <w:noProof/>
-                </w:rPr>
-                <w:t>«relationship»</w:t>
-              </w:r>
-            </w:fldSimple>
+            <w:r>
+              <w:fldChar w:fldCharType="begin"/>
+            </w:r>
+            <w:r>
+              <w:instrText xml:space="preserve"> MERGEFIELD  relationship  \* MERGEFORMAT </w:instrText>
+            </w:r>
+            <w:r>
+              <w:fldChar w:fldCharType="separate"/>
+            </w:r>
+            <w:r>
+              <w:rPr>
+                <w:noProof/>
+              </w:rPr>
+              <w:t>«relationship»</w:t>
+            </w:r>
+            <w:r>
+              <w:rPr>
+                <w:noProof/>
+              </w:rPr>
+              <w:fldChar w:fldCharType="end"/>
+            </w:r>
           </w:p>
         </w:tc>
         <w:tc>
@@ -314,14 +447,27 @@
             <w:tcW w:w="1541" w:type="dxa"/>
           </w:tcPr>
           <w:p>
-            <w:fldSimple w:instr=" MERGEFIELD  family_member_name  \* MERGEFORMAT ">
-              <w:r>
-                <w:rPr>
-                  <w:noProof/>
-                </w:rPr>
-                <w:t>«family_member_name»</w:t>
-              </w:r>
-            </w:fldSimple>
+            <w:r>
+              <w:fldChar w:fldCharType="begin"/>
+            </w:r>
+            <w:r>
+              <w:instrText xml:space="preserve"> MERGEFIELD  family_member_name  \* MERGEFORMAT </w:instrText>
+            </w:r>
+            <w:r>
+              <w:fldChar w:fldCharType="separate"/>
+            </w:r>
+            <w:r>
+              <w:rPr>
+                <w:noProof/>
+              </w:rPr>
+              <w:t>«family_member_name»</w:t>
+            </w:r>
+            <w:r>
+              <w:rPr>
+                <w:noProof/>
+              </w:rPr>
+              <w:fldChar w:fldCharType="end"/>
+            </w:r>
           </w:p>
         </w:tc>
         <w:tc>
@@ -329,14 +475,27 @@
             <w:tcW w:w="1541" w:type="dxa"/>
           </w:tcPr>
           <w:p>
-            <w:fldSimple w:instr=" MERGEFIELD  family_member_phone  \* MERGEFORMAT ">
-              <w:r>
-                <w:rPr>
-                  <w:noProof/>
-                </w:rPr>
-                <w:t>«family_member_phone»</w:t>
-              </w:r>
-            </w:fldSimple>
+            <w:r>
+              <w:fldChar w:fldCharType="begin"/>
+            </w:r>
+            <w:r>
+              <w:instrText xml:space="preserve"> MERGEFIELD  family_member_phone  \* MERGEFORMAT </w:instrText>
+            </w:r>
+            <w:r>
+              <w:fldChar w:fldCharType="separate"/>
+            </w:r>
+            <w:r>
+              <w:rPr>
+                <w:noProof/>
+              </w:rPr>
+              <w:t>«family_member_phone»</w:t>
+            </w:r>
+            <w:r>
+              <w:rPr>
+                <w:noProof/>
+              </w:rPr>
+              <w:fldChar w:fldCharType="end"/>
+            </w:r>
           </w:p>
         </w:tc>
         <w:tc>
@@ -345,14 +504,27 @@
             <w:gridSpan w:val="2"/>
           </w:tcPr>
           <w:p>
-            <w:fldSimple w:instr=" MERGEFIELD  family_member_email  \* MERGEFORMAT ">
-              <w:r>
-                <w:rPr>
-                  <w:noProof/>
-                </w:rPr>
-                <w:t>«family_member_email»</w:t>
-              </w:r>
-            </w:fldSimple>
+            <w:r>
+              <w:fldChar w:fldCharType="begin"/>
+            </w:r>
+            <w:r>
+              <w:instrText xml:space="preserve"> MERGEFIELD  family_member_email  \* MERGEFORMAT </w:instrText>
+            </w:r>
+            <w:r>
+              <w:fldChar w:fldCharType="separate"/>
+            </w:r>
+            <w:r>
+              <w:rPr>
+                <w:noProof/>
+              </w:rPr>
+              <w:t>«family_member_email»</w:t>
+            </w:r>
+            <w:r>
+              <w:rPr>
+                <w:noProof/>
+              </w:rPr>
+              <w:fldChar w:fldCharType="end"/>
+            </w:r>
           </w:p>
         </w:tc>
         <w:tc>
@@ -360,14 +532,27 @@
             <w:tcW w:w="1542" w:type="dxa"/>
           </w:tcPr>
           <w:p>
-            <w:fldSimple w:instr=" MERGEFIELD  family_member_wechat  \* MERGEFORMAT ">
-              <w:r>
-                <w:rPr>
-                  <w:noProof/>
-                </w:rPr>
-                <w:t>«family_member_wechat»</w:t>
-              </w:r>
-            </w:fldSimple>
+            <w:r>
+              <w:fldChar w:fldCharType="begin"/>
+            </w:r>
+            <w:r>
+              <w:instrText xml:space="preserve"> MERGEFIELD  family_member_wechat  \* MERGEFORMAT </w:instrText>
+            </w:r>
+            <w:r>
+              <w:fldChar w:fldCharType="separate"/>
+            </w:r>
+            <w:r>
+              <w:rPr>
+                <w:noProof/>
+              </w:rPr>
+              <w:t>«family_member_wechat»</w:t>
+            </w:r>
+            <w:r>
+              <w:rPr>
+                <w:noProof/>
+              </w:rPr>
+              <w:fldChar w:fldCharType="end"/>
+            </w:r>
           </w:p>
         </w:tc>
         <w:tc>
@@ -375,14 +560,27 @@
             <w:tcW w:w="1542" w:type="dxa"/>
           </w:tcPr>
           <w:p>
-            <w:fldSimple w:instr=" MERGEFIELD  family_member_address  \* MERGEFORMAT ">
-              <w:r>
-                <w:rPr>
-                  <w:noProof/>
-                </w:rPr>
-                <w:t>«family_member_address»</w:t>
-              </w:r>
-            </w:fldSimple>
+            <w:r>
+              <w:fldChar w:fldCharType="begin"/>
+            </w:r>
+            <w:r>
+              <w:instrText xml:space="preserve"> MERGEFIELD  family_member_address  \* MERGEFORMAT </w:instrText>
+            </w:r>
+            <w:r>
+              <w:fldChar w:fldCharType="separate"/>
+            </w:r>
+            <w:r>
+              <w:rPr>
+                <w:noProof/>
+              </w:rPr>
+              <w:t>«family_member_address»</w:t>
+            </w:r>
+            <w:r>
+              <w:rPr>
+                <w:noProof/>
+              </w:rPr>
+              <w:fldChar w:fldCharType="end"/>
+            </w:r>
           </w:p>
         </w:tc>
         <w:tc>
@@ -390,16 +588,27 @@
             <w:tcW w:w="1542" w:type="dxa"/>
           </w:tcPr>
           <w:p>
-            <w:fldSimple w:instr=" MERGEFIELD  family_member_notes  \* MERGEFORMAT ">
-              <w:r>
-                <w:rPr>
-                  <w:noProof/>
-                </w:rPr>
-                <w:t>«family_member_notes»</w:t>
-              </w:r>
-            </w:fldSimple>
-            <w:bookmarkStart w:id="0" w:name="_GoBack"/>
-            <w:bookmarkEnd w:id="0"/>
+            <w:r>
+              <w:fldChar w:fldCharType="begin"/>
+            </w:r>
+            <w:r>
+              <w:instrText xml:space="preserve"> MERGEFIELD  family_member_notes  \* MERGEFORMAT </w:instrText>
+            </w:r>
+            <w:r>
+              <w:fldChar w:fldCharType="separate"/>
+            </w:r>
+            <w:r>
+              <w:rPr>
+                <w:noProof/>
+              </w:rPr>
+              <w:t>«family_member_notes»</w:t>
+            </w:r>
+            <w:r>
+              <w:rPr>
+                <w:noProof/>
+              </w:rPr>
+              <w:fldChar w:fldCharType="end"/>
+            </w:r>
           </w:p>
         </w:tc>
       </w:tr>
@@ -415,14 +624,27 @@
             </w:r>
           </w:p>
           <w:p>
-            <w:fldSimple w:instr=" MERGEFIELD  family_dynamics  \* MERGEFORMAT ">
-              <w:r>
-                <w:rPr>
-                  <w:noProof/>
-                </w:rPr>
-                <w:t>«family_dynamics»</w:t>
-              </w:r>
-            </w:fldSimple>
+            <w:r>
+              <w:fldChar w:fldCharType="begin"/>
+            </w:r>
+            <w:r>
+              <w:instrText xml:space="preserve"> MERGEFIELD  family_dynamics  \* MERGEFORMAT </w:instrText>
+            </w:r>
+            <w:r>
+              <w:fldChar w:fldCharType="separate"/>
+            </w:r>
+            <w:r>
+              <w:rPr>
+                <w:noProof/>
+              </w:rPr>
+              <w:t>«family_dynamics»</w:t>
+            </w:r>
+            <w:r>
+              <w:rPr>
+                <w:noProof/>
+              </w:rPr>
+              <w:fldChar w:fldCharType="end"/>
+            </w:r>
           </w:p>
         </w:tc>
         <w:tc>
@@ -436,14 +658,27 @@
             </w:r>
           </w:p>
           <w:p>
-            <w:fldSimple w:instr=" MERGEFIELD  other_family_members  \* MERGEFORMAT ">
-              <w:r>
-                <w:rPr>
-                  <w:noProof/>
-                </w:rPr>
-                <w:t>«other_family_members»</w:t>
-              </w:r>
-            </w:fldSimple>
+            <w:r>
+              <w:fldChar w:fldCharType="begin"/>
+            </w:r>
+            <w:r>
+              <w:instrText xml:space="preserve"> MERGEFIELD  other_family_members  \* MERGEFORMAT </w:instrText>
+            </w:r>
+            <w:r>
+              <w:fldChar w:fldCharType="separate"/>
+            </w:r>
+            <w:r>
+              <w:rPr>
+                <w:noProof/>
+              </w:rPr>
+              <w:t>«other_family_members»</w:t>
+            </w:r>
+            <w:r>
+              <w:rPr>
+                <w:noProof/>
+              </w:rPr>
+              <w:fldChar w:fldCharType="end"/>
+            </w:r>
           </w:p>
         </w:tc>
       </w:tr>
@@ -470,14 +705,27 @@
             </w:r>
           </w:p>
           <w:p>
-            <w:fldSimple w:instr=" MERGEFIELD  primary_diagnosis  \* MERGEFORMAT ">
-              <w:r>
-                <w:rPr>
-                  <w:noProof/>
-                </w:rPr>
-                <w:t>«primary_diagnosis»</w:t>
-              </w:r>
-            </w:fldSimple>
+            <w:r>
+              <w:fldChar w:fldCharType="begin"/>
+            </w:r>
+            <w:r>
+              <w:instrText xml:space="preserve"> MERGEFIELD  primary_diagnosis  \* MERGEFORMAT </w:instrText>
+            </w:r>
+            <w:r>
+              <w:fldChar w:fldCharType="separate"/>
+            </w:r>
+            <w:r>
+              <w:rPr>
+                <w:noProof/>
+              </w:rPr>
+              <w:t>«primary_diagnosis»</w:t>
+            </w:r>
+            <w:r>
+              <w:rPr>
+                <w:noProof/>
+              </w:rPr>
+              <w:fldChar w:fldCharType="end"/>
+            </w:r>
           </w:p>
         </w:tc>
         <w:tc>
@@ -490,14 +738,27 @@
             </w:r>
           </w:p>
           <w:p>
-            <w:fldSimple w:instr=" MERGEFIELD  primary_diagnosis_note  \* MERGEFORMAT ">
-              <w:r>
-                <w:rPr>
-                  <w:noProof/>
-                </w:rPr>
-                <w:t>«primary_diagnosis_note»</w:t>
-              </w:r>
-            </w:fldSimple>
+            <w:r>
+              <w:fldChar w:fldCharType="begin"/>
+            </w:r>
+            <w:r>
+              <w:instrText xml:space="preserve"> MERGEFIELD  primary_diagnosis_note  \* MERGEFORMAT </w:instrText>
+            </w:r>
+            <w:r>
+              <w:fldChar w:fldCharType="separate"/>
+            </w:r>
+            <w:r>
+              <w:rPr>
+                <w:noProof/>
+              </w:rPr>
+              <w:t>«primary_diagnosis_note»</w:t>
+            </w:r>
+            <w:r>
+              <w:rPr>
+                <w:noProof/>
+              </w:rPr>
+              <w:fldChar w:fldCharType="end"/>
+            </w:r>
           </w:p>
         </w:tc>
       </w:tr>
@@ -512,14 +773,27 @@
             </w:r>
           </w:p>
           <w:p>
-            <w:fldSimple w:instr=" MERGEFIELD  secondary_diagnosis  \* MERGEFORMAT ">
-              <w:r>
-                <w:rPr>
-                  <w:noProof/>
-                </w:rPr>
-                <w:t>«secondary_diagnosis»</w:t>
-              </w:r>
-            </w:fldSimple>
+            <w:r>
+              <w:fldChar w:fldCharType="begin"/>
+            </w:r>
+            <w:r>
+              <w:instrText xml:space="preserve"> MERGEFIELD  secondary_diagnosis  \* MERGEFORMAT </w:instrText>
+            </w:r>
+            <w:r>
+              <w:fldChar w:fldCharType="separate"/>
+            </w:r>
+            <w:r>
+              <w:rPr>
+                <w:noProof/>
+              </w:rPr>
+              <w:t>«secondary_diagnosis»</w:t>
+            </w:r>
+            <w:r>
+              <w:rPr>
+                <w:noProof/>
+              </w:rPr>
+              <w:fldChar w:fldCharType="end"/>
+            </w:r>
           </w:p>
         </w:tc>
         <w:tc>
@@ -532,14 +806,27 @@
             </w:r>
           </w:p>
           <w:p>
-            <w:fldSimple w:instr=" MERGEFIELD  secondary_diagnosis_note  \* MERGEFORMAT ">
-              <w:r>
-                <w:rPr>
-                  <w:noProof/>
-                </w:rPr>
-                <w:t>«secondary_diagnosis_note»</w:t>
-              </w:r>
-            </w:fldSimple>
+            <w:r>
+              <w:fldChar w:fldCharType="begin"/>
+            </w:r>
+            <w:r>
+              <w:instrText xml:space="preserve"> MERGEFIELD  secondary_diagnosis_note  \* MERGEFORMAT </w:instrText>
+            </w:r>
+            <w:r>
+              <w:fldChar w:fldCharType="separate"/>
+            </w:r>
+            <w:r>
+              <w:rPr>
+                <w:noProof/>
+              </w:rPr>
+              <w:t>«secondary_diagnosis_note»</w:t>
+            </w:r>
+            <w:r>
+              <w:rPr>
+                <w:noProof/>
+              </w:rPr>
+              <w:fldChar w:fldCharType="end"/>
+            </w:r>
           </w:p>
         </w:tc>
       </w:tr>
@@ -555,14 +842,27 @@
             </w:r>
           </w:p>
           <w:p>
-            <w:fldSimple w:instr=" MERGEFIELD  further_diagnosis  \* MERGEFORMAT ">
-              <w:r>
-                <w:rPr>
-                  <w:noProof/>
-                </w:rPr>
-                <w:t>«further_diagnosis»</w:t>
-              </w:r>
-            </w:fldSimple>
+            <w:r>
+              <w:fldChar w:fldCharType="begin"/>
+            </w:r>
+            <w:r>
+              <w:instrText xml:space="preserve"> MERGEFIELD  further_diagnosis  \* MERGEFORMAT </w:instrText>
+            </w:r>
+            <w:r>
+              <w:fldChar w:fldCharType="separate"/>
+            </w:r>
+            <w:r>
+              <w:rPr>
+                <w:noProof/>
+              </w:rPr>
+              <w:t>«further_diagnosis»</w:t>
+            </w:r>
+            <w:r>
+              <w:rPr>
+                <w:noProof/>
+              </w:rPr>
+              <w:fldChar w:fldCharType="end"/>
+            </w:r>
           </w:p>
         </w:tc>
       </w:tr>
@@ -586,14 +886,27 @@
             </w:r>
           </w:p>
           <w:p>
-            <w:fldSimple w:instr=" MERGEFIELD  reason_for_referral  \* MERGEFORMAT ">
-              <w:r>
-                <w:rPr>
-                  <w:noProof/>
-                </w:rPr>
-                <w:t>«reason_for_referral»</w:t>
-              </w:r>
-            </w:fldSimple>
+            <w:r>
+              <w:fldChar w:fldCharType="begin"/>
+            </w:r>
+            <w:r>
+              <w:instrText xml:space="preserve"> MERGEFIELD  reason_for_referral  \* MERGEFORMAT </w:instrText>
+            </w:r>
+            <w:r>
+              <w:fldChar w:fldCharType="separate"/>
+            </w:r>
+            <w:r>
+              <w:rPr>
+                <w:noProof/>
+              </w:rPr>
+              <w:t>«reason_for_referral»</w:t>
+            </w:r>
+            <w:r>
+              <w:rPr>
+                <w:noProof/>
+              </w:rPr>
+              <w:fldChar w:fldCharType="end"/>
+            </w:r>
           </w:p>
         </w:tc>
       </w:tr>
@@ -609,14 +922,27 @@
             </w:r>
           </w:p>
           <w:p>
-            <w:fldSimple w:instr=" MERGEFIELD  birth_history  \* MERGEFORMAT ">
-              <w:r>
-                <w:rPr>
-                  <w:noProof/>
-                </w:rPr>
-                <w:t>«birth_history»</w:t>
-              </w:r>
-            </w:fldSimple>
+            <w:r>
+              <w:fldChar w:fldCharType="begin"/>
+            </w:r>
+            <w:r>
+              <w:instrText xml:space="preserve"> MERGEFIELD  birth_history  \* MERGEFORMAT </w:instrText>
+            </w:r>
+            <w:r>
+              <w:fldChar w:fldCharType="separate"/>
+            </w:r>
+            <w:r>
+              <w:rPr>
+                <w:noProof/>
+              </w:rPr>
+              <w:t>«birth_history»</w:t>
+            </w:r>
+            <w:r>
+              <w:rPr>
+                <w:noProof/>
+              </w:rPr>
+              <w:fldChar w:fldCharType="end"/>
+            </w:r>
           </w:p>
         </w:tc>
       </w:tr>
@@ -632,14 +958,27 @@
             </w:r>
           </w:p>
           <w:p>
-            <w:fldSimple w:instr=" MERGEFIELD  medical_history  \* MERGEFORMAT ">
-              <w:r>
-                <w:rPr>
-                  <w:noProof/>
-                </w:rPr>
-                <w:t>«medical_history»</w:t>
-              </w:r>
-            </w:fldSimple>
+            <w:r>
+              <w:fldChar w:fldCharType="begin"/>
+            </w:r>
+            <w:r>
+              <w:instrText xml:space="preserve"> MERGEFIELD  medical_history  \* MERGEFORMAT </w:instrText>
+            </w:r>
+            <w:r>
+              <w:fldChar w:fldCharType="separate"/>
+            </w:r>
+            <w:r>
+              <w:rPr>
+                <w:noProof/>
+              </w:rPr>
+              <w:t>«medical_history»</w:t>
+            </w:r>
+            <w:r>
+              <w:rPr>
+                <w:noProof/>
+              </w:rPr>
+              <w:fldChar w:fldCharType="end"/>
+            </w:r>
           </w:p>
         </w:tc>
       </w:tr>
@@ -655,14 +994,27 @@
             </w:r>
           </w:p>
           <w:p>
-            <w:fldSimple w:instr=" MERGEFIELD  current_medical_status  \* MERGEFORMAT ">
-              <w:r>
-                <w:rPr>
-                  <w:noProof/>
-                </w:rPr>
-                <w:t>«current_medical_status»</w:t>
-              </w:r>
-            </w:fldSimple>
+            <w:r>
+              <w:fldChar w:fldCharType="begin"/>
+            </w:r>
+            <w:r>
+              <w:instrText xml:space="preserve"> MERGEFIELD  current_medical_status  \* MERGEFORMAT </w:instrText>
+            </w:r>
+            <w:r>
+              <w:fldChar w:fldCharType="separate"/>
+            </w:r>
+            <w:r>
+              <w:rPr>
+                <w:noProof/>
+              </w:rPr>
+              <w:t>«current_medical_status»</w:t>
+            </w:r>
+            <w:r>
+              <w:rPr>
+                <w:noProof/>
+              </w:rPr>
+              <w:fldChar w:fldCharType="end"/>
+            </w:r>
           </w:p>
         </w:tc>
       </w:tr>
@@ -675,10 +1027,10 @@
         <w:tblLook w:val="04A0" w:firstRow="1" w:lastRow="0" w:firstColumn="1" w:lastColumn="0" w:noHBand="0" w:noVBand="1"/>
       </w:tblPr>
       <w:tblGrid>
-        <w:gridCol w:w="1525"/>
-        <w:gridCol w:w="2610"/>
-        <w:gridCol w:w="5130"/>
-        <w:gridCol w:w="1525"/>
+        <w:gridCol w:w="2527"/>
+        <w:gridCol w:w="2904"/>
+        <w:gridCol w:w="2505"/>
+        <w:gridCol w:w="2854"/>
       </w:tblGrid>
       <w:tr>
         <w:tc>
@@ -727,29 +1079,833 @@
           <w:tcPr>
             <w:tcW w:w="1525" w:type="dxa"/>
           </w:tcPr>
-          <w:p/>
+          <w:p>
+            <w:fldSimple w:instr=" MERGEFIELD  pathway_step_number  \* MERGEFORMAT ">
+              <w:r>
+                <w:rPr>
+                  <w:noProof/>
+                </w:rPr>
+                <w:t>«pathway_step_number»</w:t>
+              </w:r>
+            </w:fldSimple>
+          </w:p>
         </w:tc>
         <w:tc>
           <w:tcPr>
             <w:tcW w:w="2610" w:type="dxa"/>
           </w:tcPr>
-          <w:p/>
+          <w:p>
+            <w:fldSimple w:instr=" MERGEFIELD  pathway_short_description  \* MERGEFORMAT ">
+              <w:r>
+                <w:rPr>
+                  <w:noProof/>
+                </w:rPr>
+                <w:t>«pathway_short_description»</w:t>
+              </w:r>
+            </w:fldSimple>
+          </w:p>
         </w:tc>
         <w:tc>
           <w:tcPr>
             <w:tcW w:w="5130" w:type="dxa"/>
           </w:tcPr>
-          <w:p/>
+          <w:p>
+            <w:fldSimple w:instr=" MERGEFIELD  pathway_details  \* MERGEFORMAT ">
+              <w:r>
+                <w:rPr>
+                  <w:noProof/>
+                </w:rPr>
+                <w:t>«pathway_details»</w:t>
+              </w:r>
+            </w:fldSimple>
+          </w:p>
         </w:tc>
         <w:tc>
           <w:tcPr>
             <w:tcW w:w="1525" w:type="dxa"/>
           </w:tcPr>
-          <w:p/>
+          <w:p>
+            <w:fldSimple w:instr=" MERGEFIELD  pathway_completion_date  \* MERGEFORMAT ">
+              <w:r>
+                <w:rPr>
+                  <w:noProof/>
+                </w:rPr>
+                <w:t>«pathway_completion_date»</w:t>
+              </w:r>
+            </w:fldSimple>
+          </w:p>
         </w:tc>
       </w:tr>
     </w:tbl>
     <w:p/>
+    <w:tbl>
+      <w:tblPr>
+        <w:tblStyle w:val="TableGrid"/>
+        <w:tblW w:w="0" w:type="auto"/>
+        <w:tblLook w:val="04A0" w:firstRow="1" w:lastRow="0" w:firstColumn="1" w:lastColumn="0" w:noHBand="0" w:noVBand="1"/>
+      </w:tblPr>
+      <w:tblGrid>
+        <w:gridCol w:w="2388"/>
+        <w:gridCol w:w="2385"/>
+        <w:gridCol w:w="2653"/>
+        <w:gridCol w:w="3364"/>
+      </w:tblGrid>
+      <w:tr>
+        <w:tc>
+          <w:tcPr>
+            <w:tcW w:w="2388" w:type="dxa"/>
+          </w:tcPr>
+          <w:p>
+            <w:r>
+              <w:t xml:space="preserve">Date: </w:t>
+            </w:r>
+            <w:fldSimple w:instr=" MERGEFIELD  interaction_date  \* MERGEFORMAT ">
+              <w:r>
+                <w:rPr>
+                  <w:noProof/>
+                </w:rPr>
+                <w:t>«interaction_date»</w:t>
+              </w:r>
+            </w:fldSimple>
+          </w:p>
+        </w:tc>
+        <w:tc>
+          <w:tcPr>
+            <w:tcW w:w="2385" w:type="dxa"/>
+          </w:tcPr>
+          <w:p>
+            <w:fldSimple w:instr=" MERGEFIELD  interaction_type  \* MERGEFORMAT ">
+              <w:r>
+                <w:rPr>
+                  <w:noProof/>
+                </w:rPr>
+                <w:t>«interaction_type»</w:t>
+              </w:r>
+            </w:fldSimple>
+          </w:p>
+        </w:tc>
+        <w:tc>
+          <w:tcPr>
+            <w:tcW w:w="2653" w:type="dxa"/>
+          </w:tcPr>
+          <w:p>
+            <w:r>
+              <w:t xml:space="preserve">Coordinator: </w:t>
+            </w:r>
+            <w:fldSimple w:instr=" MERGEFIELD  interaction_coordinator  \* MERGEFORMAT ">
+              <w:r>
+                <w:rPr>
+                  <w:noProof/>
+                </w:rPr>
+                <w:t>«interaction_coordinator»</w:t>
+              </w:r>
+            </w:fldSimple>
+          </w:p>
+        </w:tc>
+        <w:tc>
+          <w:tcPr>
+            <w:tcW w:w="3364" w:type="dxa"/>
+          </w:tcPr>
+          <w:p>
+            <w:r>
+              <w:t xml:space="preserve">Initial interaction: </w:t>
+            </w:r>
+            <w:fldSimple w:instr=" MERGEFIELD  interaction_is_initial_interaction  \* MERGEFORMAT ">
+              <w:r>
+                <w:rPr>
+                  <w:noProof/>
+                </w:rPr>
+                <w:t>«interaction_is_initial_interaction»</w:t>
+              </w:r>
+            </w:fldSimple>
+          </w:p>
+        </w:tc>
+      </w:tr>
+      <w:tr>
+        <w:tc>
+          <w:tcPr>
+            <w:tcW w:w="10790" w:type="dxa"/>
+            <w:gridSpan w:val="4"/>
+          </w:tcPr>
+          <w:p>
+            <w:r>
+              <w:t xml:space="preserve">People present: </w:t>
+            </w:r>
+            <w:fldSimple w:instr=" MERGEFIELD  people_present  \* MERGEFORMAT ">
+              <w:r>
+                <w:rPr>
+                  <w:noProof/>
+                </w:rPr>
+                <w:t>«people_present»</w:t>
+              </w:r>
+            </w:fldSimple>
+          </w:p>
+        </w:tc>
+      </w:tr>
+      <w:tr>
+        <w:tc>
+          <w:tcPr>
+            <w:tcW w:w="10790" w:type="dxa"/>
+            <w:gridSpan w:val="4"/>
+          </w:tcPr>
+          <w:p>
+            <w:r>
+              <w:t xml:space="preserve">Notes: </w:t>
+            </w:r>
+            <w:fldSimple w:instr=" MERGEFIELD  interaction_notes  \* MERGEFORMAT ">
+              <w:r>
+                <w:rPr>
+                  <w:noProof/>
+                </w:rPr>
+                <w:t>«interaction_notes»</w:t>
+              </w:r>
+            </w:fldSimple>
+          </w:p>
+        </w:tc>
+      </w:tr>
+      <w:tr>
+        <w:tc>
+          <w:tcPr>
+            <w:tcW w:w="10790" w:type="dxa"/>
+            <w:gridSpan w:val="4"/>
+          </w:tcPr>
+          <w:p>
+            <w:proofErr w:type="spellStart"/>
+            <w:r>
+              <w:t>Developents</w:t>
+            </w:r>
+            <w:proofErr w:type="spellEnd"/>
+            <w:r>
+              <w:t xml:space="preserve">: </w:t>
+            </w:r>
+            <w:fldSimple w:instr=" MERGEFIELD  dev_history  \* MERGEFORMAT ">
+              <w:r>
+                <w:rPr>
+                  <w:noProof/>
+                </w:rPr>
+                <w:t>«dev_history»</w:t>
+              </w:r>
+            </w:fldSimple>
+            <w:r>
+              <w:t xml:space="preserve"> </w:t>
+            </w:r>
+            <w:fldSimple w:instr=" MERGEFIELD  dev_since_last_visit  \* MERGEFORMAT ">
+              <w:r>
+                <w:rPr>
+                  <w:noProof/>
+                </w:rPr>
+                <w:t>«dev_since_last_visit»</w:t>
+              </w:r>
+            </w:fldSimple>
+          </w:p>
+        </w:tc>
+      </w:tr>
+      <w:tr>
+        <w:tc>
+          <w:tcPr>
+            <w:tcW w:w="10790" w:type="dxa"/>
+            <w:gridSpan w:val="4"/>
+          </w:tcPr>
+          <w:p>
+            <w:r>
+              <w:t xml:space="preserve">Follow up since last visit: </w:t>
+            </w:r>
+            <w:fldSimple w:instr=" MERGEFIELD  follow_up  \* MERGEFORMAT ">
+              <w:r>
+                <w:rPr>
+                  <w:noProof/>
+                </w:rPr>
+                <w:t>«follow_up»</w:t>
+              </w:r>
+            </w:fldSimple>
+          </w:p>
+        </w:tc>
+      </w:tr>
+      <w:tr>
+        <w:tc>
+          <w:tcPr>
+            <w:tcW w:w="10790" w:type="dxa"/>
+            <w:gridSpan w:val="4"/>
+          </w:tcPr>
+          <w:p>
+            <w:r>
+              <w:t xml:space="preserve">Current concerns: </w:t>
+            </w:r>
+            <w:fldSimple w:instr=" MERGEFIELD  curent_concerns  \* MERGEFORMAT ">
+              <w:r>
+                <w:rPr>
+                  <w:noProof/>
+                </w:rPr>
+                <w:t>«curent_concerns»</w:t>
+              </w:r>
+            </w:fldSimple>
+          </w:p>
+        </w:tc>
+      </w:tr>
+    </w:tbl>
+    <w:p/>
+    <w:tbl>
+      <w:tblPr>
+        <w:tblStyle w:val="TableGrid"/>
+        <w:tblW w:w="0" w:type="auto"/>
+        <w:tblLook w:val="04A0" w:firstRow="1" w:lastRow="0" w:firstColumn="1" w:lastColumn="0" w:noHBand="0" w:noVBand="1"/>
+      </w:tblPr>
+      <w:tblGrid>
+        <w:gridCol w:w="3596"/>
+        <w:gridCol w:w="3597"/>
+        <w:gridCol w:w="3597"/>
+      </w:tblGrid>
+      <w:tr>
+        <w:tc>
+          <w:tcPr>
+            <w:tcW w:w="3596" w:type="dxa"/>
+          </w:tcPr>
+          <w:p/>
+        </w:tc>
+        <w:tc>
+          <w:tcPr>
+            <w:tcW w:w="3597" w:type="dxa"/>
+          </w:tcPr>
+          <w:p>
+            <w:r>
+              <w:t>Notes</w:t>
+            </w:r>
+          </w:p>
+        </w:tc>
+        <w:tc>
+          <w:tcPr>
+            <w:tcW w:w="3597" w:type="dxa"/>
+          </w:tcPr>
+          <w:p>
+            <w:r>
+              <w:t>Recommendations</w:t>
+            </w:r>
+          </w:p>
+        </w:tc>
+      </w:tr>
+      <w:tr>
+        <w:tc>
+          <w:tcPr>
+            <w:tcW w:w="3596" w:type="dxa"/>
+          </w:tcPr>
+          <w:p>
+            <w:r>
+              <w:t>Feeding</w:t>
+            </w:r>
+          </w:p>
+        </w:tc>
+        <w:tc>
+          <w:tcPr>
+            <w:tcW w:w="3597" w:type="dxa"/>
+          </w:tcPr>
+          <w:p>
+            <w:r>
+              <w:t xml:space="preserve">Milk: </w:t>
+            </w:r>
+            <w:fldSimple w:instr=" MERGEFIELD  milk_feeding  \* MERGEFORMAT ">
+              <w:r>
+                <w:rPr>
+                  <w:noProof/>
+                </w:rPr>
+                <w:t>«milk_feeding»</w:t>
+              </w:r>
+            </w:fldSimple>
+          </w:p>
+          <w:p>
+            <w:r>
+              <w:t xml:space="preserve">Solids: </w:t>
+            </w:r>
+            <w:fldSimple w:instr=" MERGEFIELD  solid_feeding  \* MERGEFORMAT ">
+              <w:r>
+                <w:rPr>
+                  <w:noProof/>
+                </w:rPr>
+                <w:t>«solid_feeding»</w:t>
+              </w:r>
+            </w:fldSimple>
+          </w:p>
+          <w:p>
+            <w:r>
+              <w:t xml:space="preserve">Self-feeding: </w:t>
+            </w:r>
+            <w:fldSimple w:instr=" MERGEFIELD  self_feeding  \* MERGEFORMAT ">
+              <w:r>
+                <w:rPr>
+                  <w:noProof/>
+                </w:rPr>
+                <w:t>«self_feeding»</w:t>
+              </w:r>
+            </w:fldSimple>
+          </w:p>
+          <w:p>
+            <w:r>
+              <w:t xml:space="preserve">Texture </w:t>
+            </w:r>
+            <w:proofErr w:type="spellStart"/>
+            <w:r>
+              <w:t>preferenes</w:t>
+            </w:r>
+            <w:proofErr w:type="spellEnd"/>
+            <w:r>
+              <w:t xml:space="preserve">: </w:t>
+            </w:r>
+            <w:fldSimple w:instr=" MERGEFIELD  texture_preferences  \* MERGEFORMAT ">
+              <w:r>
+                <w:rPr>
+                  <w:noProof/>
+                </w:rPr>
+                <w:t>«texture_preferences»</w:t>
+              </w:r>
+            </w:fldSimple>
+          </w:p>
+        </w:tc>
+        <w:tc>
+          <w:tcPr>
+            <w:tcW w:w="3597" w:type="dxa"/>
+          </w:tcPr>
+          <w:p>
+            <w:fldSimple w:instr=" MERGEFIELD  feeding_recommendations  \* MERGEFORMAT ">
+              <w:r>
+                <w:rPr>
+                  <w:noProof/>
+                </w:rPr>
+                <w:t>«feeding_recommendations»</w:t>
+              </w:r>
+            </w:fldSimple>
+          </w:p>
+        </w:tc>
+      </w:tr>
+      <w:tr>
+        <w:tc>
+          <w:tcPr>
+            <w:tcW w:w="3596" w:type="dxa"/>
+          </w:tcPr>
+          <w:p>
+            <w:r>
+              <w:t>Developmental and behavioral</w:t>
+            </w:r>
+          </w:p>
+        </w:tc>
+        <w:tc>
+          <w:tcPr>
+            <w:tcW w:w="3597" w:type="dxa"/>
+          </w:tcPr>
+          <w:p>
+            <w:fldSimple w:instr=" MERGEFIELD  developmental_notes  \* MERGEFORMAT ">
+              <w:r>
+                <w:rPr>
+                  <w:noProof/>
+                </w:rPr>
+                <w:t>«developmental_notes»</w:t>
+              </w:r>
+            </w:fldSimple>
+          </w:p>
+        </w:tc>
+        <w:tc>
+          <w:tcPr>
+            <w:tcW w:w="3597" w:type="dxa"/>
+          </w:tcPr>
+          <w:p>
+            <w:fldSimple w:instr=" MERGEFIELD  developmental_recommendations  \* MERGEFORMAT ">
+              <w:r>
+                <w:rPr>
+                  <w:noProof/>
+                </w:rPr>
+                <w:t>«developmental_recommendations»</w:t>
+              </w:r>
+            </w:fldSimple>
+          </w:p>
+        </w:tc>
+      </w:tr>
+      <w:tr>
+        <w:tc>
+          <w:tcPr>
+            <w:tcW w:w="3596" w:type="dxa"/>
+          </w:tcPr>
+          <w:p>
+            <w:r>
+              <w:t>OT</w:t>
+            </w:r>
+          </w:p>
+        </w:tc>
+        <w:tc>
+          <w:tcPr>
+            <w:tcW w:w="3597" w:type="dxa"/>
+          </w:tcPr>
+          <w:p>
+            <w:fldSimple w:instr=" MERGEFIELD  ot_notes  \* MERGEFORMAT ">
+              <w:r>
+                <w:rPr>
+                  <w:noProof/>
+                </w:rPr>
+                <w:t>«ot_notes»</w:t>
+              </w:r>
+            </w:fldSimple>
+          </w:p>
+        </w:tc>
+        <w:tc>
+          <w:tcPr>
+            <w:tcW w:w="3597" w:type="dxa"/>
+          </w:tcPr>
+          <w:p>
+            <w:fldSimple w:instr=" MERGEFIELD  ot_recommendations  \* MERGEFORMAT ">
+              <w:r>
+                <w:rPr>
+                  <w:noProof/>
+                </w:rPr>
+                <w:t>«ot_recommendations»</w:t>
+              </w:r>
+            </w:fldSimple>
+          </w:p>
+        </w:tc>
+      </w:tr>
+      <w:tr>
+        <w:tc>
+          <w:tcPr>
+            <w:tcW w:w="3596" w:type="dxa"/>
+          </w:tcPr>
+          <w:p>
+            <w:r>
+              <w:t>Sensory issues</w:t>
+            </w:r>
+          </w:p>
+        </w:tc>
+        <w:tc>
+          <w:tcPr>
+            <w:tcW w:w="3597" w:type="dxa"/>
+          </w:tcPr>
+          <w:p>
+            <w:fldSimple w:instr=" MERGEFIELD  sensory_notes  \* MERGEFORMAT ">
+              <w:r>
+                <w:rPr>
+                  <w:noProof/>
+                </w:rPr>
+                <w:t>«sensory_notes»</w:t>
+              </w:r>
+            </w:fldSimple>
+          </w:p>
+        </w:tc>
+        <w:tc>
+          <w:tcPr>
+            <w:tcW w:w="3597" w:type="dxa"/>
+          </w:tcPr>
+          <w:p>
+            <w:fldSimple w:instr=" MERGEFIELD  sensory_recommendations  \* MERGEFORMAT ">
+              <w:r>
+                <w:rPr>
+                  <w:noProof/>
+                </w:rPr>
+                <w:t>«sensory_recommendations»</w:t>
+              </w:r>
+            </w:fldSimple>
+          </w:p>
+        </w:tc>
+      </w:tr>
+      <w:tr>
+        <w:tc>
+          <w:tcPr>
+            <w:tcW w:w="3596" w:type="dxa"/>
+          </w:tcPr>
+          <w:p>
+            <w:r>
+              <w:lastRenderedPageBreak/>
+              <w:t>Speech</w:t>
+            </w:r>
+          </w:p>
+        </w:tc>
+        <w:tc>
+          <w:tcPr>
+            <w:tcW w:w="3597" w:type="dxa"/>
+          </w:tcPr>
+          <w:p>
+            <w:fldSimple w:instr=" MERGEFIELD  speech_notes  \* MERGEFORMAT ">
+              <w:r>
+                <w:rPr>
+                  <w:noProof/>
+                </w:rPr>
+                <w:t>«speech_notes»</w:t>
+              </w:r>
+            </w:fldSimple>
+          </w:p>
+        </w:tc>
+        <w:tc>
+          <w:tcPr>
+            <w:tcW w:w="3597" w:type="dxa"/>
+          </w:tcPr>
+          <w:p>
+            <w:fldSimple w:instr=" MERGEFIELD  speech_recommendations  \* MERGEFORMAT ">
+              <w:r>
+                <w:rPr>
+                  <w:noProof/>
+                </w:rPr>
+                <w:t>«speech_recommendations»</w:t>
+              </w:r>
+            </w:fldSimple>
+          </w:p>
+        </w:tc>
+      </w:tr>
+      <w:tr>
+        <w:tc>
+          <w:tcPr>
+            <w:tcW w:w="3596" w:type="dxa"/>
+          </w:tcPr>
+          <w:p>
+            <w:r>
+              <w:t>Physical</w:t>
+            </w:r>
+          </w:p>
+        </w:tc>
+        <w:tc>
+          <w:tcPr>
+            <w:tcW w:w="3597" w:type="dxa"/>
+          </w:tcPr>
+          <w:p>
+            <w:r>
+              <w:t xml:space="preserve">Head control: </w:t>
+            </w:r>
+            <w:fldSimple w:instr=" MERGEFIELD  head_control  \* MERGEFORMAT ">
+              <w:r>
+                <w:rPr>
+                  <w:noProof/>
+                </w:rPr>
+                <w:t>«head_control»</w:t>
+              </w:r>
+            </w:fldSimple>
+          </w:p>
+          <w:p>
+            <w:r>
+              <w:t xml:space="preserve">Rolling: </w:t>
+            </w:r>
+            <w:fldSimple w:instr=" MERGEFIELD  rolling  \* MERGEFORMAT ">
+              <w:r>
+                <w:rPr>
+                  <w:noProof/>
+                </w:rPr>
+                <w:t>«rolling»</w:t>
+              </w:r>
+            </w:fldSimple>
+          </w:p>
+          <w:p>
+            <w:r>
+              <w:t xml:space="preserve">Sitting: </w:t>
+            </w:r>
+            <w:fldSimple w:instr=" MERGEFIELD  sitting  \* MERGEFORMAT ">
+              <w:r>
+                <w:rPr>
+                  <w:noProof/>
+                </w:rPr>
+                <w:t>«sitting»</w:t>
+              </w:r>
+            </w:fldSimple>
+          </w:p>
+          <w:p>
+            <w:r>
+              <w:t xml:space="preserve">Standing: </w:t>
+            </w:r>
+            <w:fldSimple w:instr=" MERGEFIELD  standing  \* MERGEFORMAT ">
+              <w:r>
+                <w:rPr>
+                  <w:noProof/>
+                </w:rPr>
+                <w:t>«standing»</w:t>
+              </w:r>
+            </w:fldSimple>
+          </w:p>
+          <w:p>
+            <w:r>
+              <w:t xml:space="preserve">Walking: </w:t>
+            </w:r>
+            <w:fldSimple w:instr=" MERGEFIELD  walking  \* MERGEFORMAT ">
+              <w:r>
+                <w:rPr>
+                  <w:noProof/>
+                </w:rPr>
+                <w:t>«walking»</w:t>
+              </w:r>
+            </w:fldSimple>
+          </w:p>
+        </w:tc>
+        <w:tc>
+          <w:tcPr>
+            <w:tcW w:w="3597" w:type="dxa"/>
+          </w:tcPr>
+          <w:p>
+            <w:fldSimple w:instr=" MERGEFIELD  physical_recommendations  \* MERGEFORMAT ">
+              <w:r>
+                <w:rPr>
+                  <w:noProof/>
+                </w:rPr>
+                <w:t>«physical_recommendations»</w:t>
+              </w:r>
+            </w:fldSimple>
+          </w:p>
+        </w:tc>
+      </w:tr>
+      <w:tr>
+        <w:tc>
+          <w:tcPr>
+            <w:tcW w:w="3596" w:type="dxa"/>
+          </w:tcPr>
+          <w:p>
+            <w:r>
+              <w:t>Physical: Gross Motor</w:t>
+            </w:r>
+          </w:p>
+        </w:tc>
+        <w:tc>
+          <w:tcPr>
+            <w:tcW w:w="3597" w:type="dxa"/>
+          </w:tcPr>
+          <w:p>
+            <w:fldSimple w:instr=" MERGEFIELD  gross_motor_notes  \* MERGEFORMAT ">
+              <w:r>
+                <w:rPr>
+                  <w:noProof/>
+                </w:rPr>
+                <w:t>«gross_motor_notes»</w:t>
+              </w:r>
+            </w:fldSimple>
+          </w:p>
+        </w:tc>
+        <w:tc>
+          <w:tcPr>
+            <w:tcW w:w="3597" w:type="dxa"/>
+          </w:tcPr>
+          <w:p>
+            <w:fldSimple w:instr=" MERGEFIELD  gross_motor_recommendations  \* MERGEFORMAT ">
+              <w:r>
+                <w:rPr>
+                  <w:noProof/>
+                </w:rPr>
+                <w:t>«gross_motor_recommendations»</w:t>
+              </w:r>
+            </w:fldSimple>
+          </w:p>
+        </w:tc>
+      </w:tr>
+      <w:tr>
+        <w:tc>
+          <w:tcPr>
+            <w:tcW w:w="3596" w:type="dxa"/>
+          </w:tcPr>
+          <w:p>
+            <w:r>
+              <w:t>Physical: Fine Motor</w:t>
+            </w:r>
+          </w:p>
+        </w:tc>
+        <w:tc>
+          <w:tcPr>
+            <w:tcW w:w="3597" w:type="dxa"/>
+          </w:tcPr>
+          <w:p>
+            <w:fldSimple w:instr=" MERGEFIELD  fine_motor_notes  \* MERGEFORMAT ">
+              <w:r>
+                <w:rPr>
+                  <w:noProof/>
+                </w:rPr>
+                <w:t>«fine_motor_notes»</w:t>
+              </w:r>
+            </w:fldSimple>
+          </w:p>
+        </w:tc>
+        <w:tc>
+          <w:tcPr>
+            <w:tcW w:w="3597" w:type="dxa"/>
+          </w:tcPr>
+          <w:p>
+            <w:fldSimple w:instr=" MERGEFIELD  fine_motor_recommendations  \* MERGEFORMAT ">
+              <w:r>
+                <w:rPr>
+                  <w:noProof/>
+                </w:rPr>
+                <w:t>«fine_motor_recommendations»</w:t>
+              </w:r>
+            </w:fldSimple>
+          </w:p>
+        </w:tc>
+      </w:tr>
+      <w:tr>
+        <w:tc>
+          <w:tcPr>
+            <w:tcW w:w="3596" w:type="dxa"/>
+          </w:tcPr>
+          <w:p>
+            <w:r>
+              <w:t>Physical: Weakness</w:t>
+            </w:r>
+          </w:p>
+        </w:tc>
+        <w:tc>
+          <w:tcPr>
+            <w:tcW w:w="3597" w:type="dxa"/>
+          </w:tcPr>
+          <w:p>
+            <w:fldSimple w:instr=" MERGEFIELD  weakness_notes  \* MERGEFORMAT ">
+              <w:r>
+                <w:rPr>
+                  <w:noProof/>
+                </w:rPr>
+                <w:t>«weakness_notes»</w:t>
+              </w:r>
+            </w:fldSimple>
+          </w:p>
+        </w:tc>
+        <w:tc>
+          <w:tcPr>
+            <w:tcW w:w="3597" w:type="dxa"/>
+          </w:tcPr>
+          <w:p>
+            <w:fldSimple w:instr=" MERGEFIELD  weakness_recommendations  \* MERGEFORMAT ">
+              <w:r>
+                <w:rPr>
+                  <w:noProof/>
+                </w:rPr>
+                <w:t>«weakness_recommendations»</w:t>
+              </w:r>
+            </w:fldSimple>
+          </w:p>
+        </w:tc>
+      </w:tr>
+      <w:tr>
+        <w:tc>
+          <w:tcPr>
+            <w:tcW w:w="3596" w:type="dxa"/>
+          </w:tcPr>
+          <w:p>
+            <w:r>
+              <w:t>Other</w:t>
+            </w:r>
+          </w:p>
+        </w:tc>
+        <w:tc>
+          <w:tcPr>
+            <w:tcW w:w="3597" w:type="dxa"/>
+          </w:tcPr>
+          <w:p>
+            <w:fldSimple w:instr=" MERGEFIELD  other_notes  \* MERGEFORMAT ">
+              <w:r>
+                <w:rPr>
+                  <w:noProof/>
+                </w:rPr>
+                <w:t>«other_notes»</w:t>
+              </w:r>
+            </w:fldSimple>
+          </w:p>
+        </w:tc>
+        <w:tc>
+          <w:tcPr>
+            <w:tcW w:w="3597" w:type="dxa"/>
+          </w:tcPr>
+          <w:p/>
+        </w:tc>
+      </w:tr>
+    </w:tbl>
+    <w:p/>
+    <w:p>
+      <w:bookmarkStart w:id="0" w:name="_GoBack"/>
+      <w:bookmarkEnd w:id="0"/>
+    </w:p>
     <w:sectPr>
       <w:pgSz w:w="12240" w:h="15840"/>
       <w:pgMar w:top="720" w:right="720" w:bottom="720" w:left="720" w:header="720" w:footer="720" w:gutter="0"/>
@@ -1601,7 +2757,7 @@
 </file>
 
 <file path=customXml/itemProps1.xml><?xml version="1.0" encoding="utf-8"?>
-<ds:datastoreItem xmlns:ds="http://schemas.openxmlformats.org/officeDocument/2006/customXml" ds:itemID="{C85A8DE4-11F5-4DA3-966E-EA41CC781A7A}">
+<ds:datastoreItem xmlns:ds="http://schemas.openxmlformats.org/officeDocument/2006/customXml" ds:itemID="{85389E86-46B9-4FDB-BF93-6F319F46C9DC}">
   <ds:schemaRefs>
     <ds:schemaRef ds:uri="http://schemas.openxmlformats.org/officeDocument/2006/bibliography"/>
   </ds:schemaRefs>

</xml_diff>